<commit_message>
Update project report document
</commit_message>
<xml_diff>
--- a/490AIFinalProjectReport.docx
+++ b/490AIFinalProjectReport.docx
@@ -729,16 +729,71 @@
       <w:r>
         <w:t>This bar chart shows that more than 75% of firms in the sector employ fewer than 20 people, with the largest share operating in the 1–4 employee range. Despite the presence of dominant players like BlackRock and Fidelity, the industry remains highly fragmented. This distribution highlights the scale challenges smaller firms face in adopting advanced technologies like AI, which often require significant upfront investment and infrastructure.</w:t>
       </w:r>
+      <w:r>
+        <w:br w:type="page"/>
+      </w:r>
     </w:p>
     <w:p>
       <w:pPr>
-        <w:pStyle w:val="Heading1"/>
-        <w:rPr>
-          <w:rFonts w:ascii="Times New Roman" w:hAnsi="Times New Roman"/>
-          <w:sz w:val="24"/>
-        </w:rPr>
+        <w:pStyle w:val="Heading2"/>
       </w:pPr>
+      <w:r>
+        <w:lastRenderedPageBreak/>
+        <w:t>(e) The Impact of Artificial Intelligence on the Industry</w:t>
+      </w:r>
     </w:p>
+    <w:p>
+      <w:r>
+        <w:t>Artificial Intelligence is reshaping the U.S. Portfolio Management and Investment Advice industry by automating tasks, altering workforce needs, and redefining competitive dynamics. Its influence is visible across four key dimensions: labor markets, firm structures, economic risks, and new market opportunities.</w:t>
+      </w:r>
+    </w:p>
+    <w:p>
+      <w:r>
+        <w:t>Impacts on Workers and Occupations</w:t>
+      </w:r>
+    </w:p>
+    <w:p>
+      <w:r>
+        <w:t>AI-driven tools are automating critical yet repetitive functions—portfolio rebalancing, risk scoring, compliance checks, and performance attribution. As a result, the role of junior analysts and clerical staff is shrinking, while demand rises for client-facing advisors with expertise in behavioral coaching, financial psychology, and goals-based planning. Hybrid models are emerging: financial advisors are supported by AI for tax optimization, scenario simulation, and investment recommendations, but retain the human edge in trust-building and nuanced judgment. The BLS still projects growth in personal financial advising through 2032, though the skill profile is rapidly evolving (U.S. Bureau of Labor Statistics, 2024).</w:t>
+      </w:r>
+    </w:p>
+    <w:p>
+      <w:r>
+        <w:t>Impacts on Firms</w:t>
+      </w:r>
+    </w:p>
+    <w:p>
+      <w:r>
+        <w:t>Firms leveraging AI experience reduced costs in client onboarding, portfolio analysis, and risk diagnostics. However, adoption costs vary: large incumbents such as BlackRock and Morgan Stanley invest in proprietary AI platforms, increasing their strategic advantage and data moat. Smaller firms face a dilemma—either adopt white-label robo-advisor solutions or risk obsolescence. This dynamic may accelerate market concentration, especially if client acquisition increasingly favors AI-enhanced digital services. Yet, firms that strike the right balance between automation and personal service retain strong value propositions.</w:t>
+      </w:r>
+    </w:p>
+    <w:p>
+      <w:r>
+        <w:t>Risks and Harms</w:t>
+      </w:r>
+    </w:p>
+    <w:p>
+      <w:r>
+        <w:t>AI introduces new systemic vulnerabilities. Algorithmic models trained on historical biases may misallocate risk or produce inequitable outcomes, especially in wealth planning and credit-linked services. Additionally, synchronized trading behavior driven by similar machine learning models could amplify volatility in financial markets. There is also concern that AI will deepen workforce inequality, disproportionately benefiting highly skilled technical roles while eroding mid-level positions that previously served as on-ramps into the finance sector.</w:t>
+      </w:r>
+    </w:p>
+    <w:p>
+      <w:r>
+        <w:t>Opportunities</w:t>
+      </w:r>
+    </w:p>
+    <w:p>
+      <w:r>
+        <w:t>Despite these risks, AI enables broader financial inclusion and innovation. Robo-advisors offer low-cost investment management to younger, less affluent clients previously excluded from wealth advisory services. Predictive analytics support hyper-personalized financial planning—accounting for life stage, behavioral preferences, and real-time market shifts. These tools not only enhance client experience but also generate demand for emerging occupations such as financial data scientists, AI compliance officers, and ethics specialists.</w:t>
+      </w:r>
+    </w:p>
+    <w:p>
+      <w:r>
+        <w:lastRenderedPageBreak/>
+        <w:t>In sum, artificial intelligence is not replacing the financial advisor—it is redefining the role. Firms that harmonize AI capabilities with human insight are likely to thrive in the next phase of industry evolution.</w:t>
+      </w:r>
+    </w:p>
+    <w:p/>
     <w:p>
       <w:pPr>
         <w:pStyle w:val="Heading1"/>
@@ -787,28 +842,37 @@
       </w:r>
       <w:proofErr w:type="spellEnd"/>
       <w:r>
-        <w:t xml:space="preserve">. *RIA M&amp;A Tracker: 2024 Industry Transaction Report*. 2024, </w:t>
+        <w:t>. “Fourth-Quarter Frenzy Pushed RIA M&amp;A to a Record 2024, DeVoe Says.” 2025.</w:t>
+      </w:r>
+      <w:r>
+        <w:t xml:space="preserve"> </w:t>
       </w:r>
       <w:hyperlink r:id="rId11" w:history="1">
         <w:r>
           <w:rPr>
             <w:rStyle w:val="Hyperlink"/>
           </w:rPr>
-          <w:t>https://www.investmentnews.com/ria-ma-deals-tracker</w:t>
+          <w:t>https://www.investmentnews.com/ria-news/fourth-quarter-frenzy-pushed-ria-ma-to-a-record-202</w:t>
+        </w:r>
+        <w:r>
+          <w:rPr>
+            <w:rStyle w:val="Hyperlink"/>
+          </w:rPr>
+          <w:t>4</w:t>
+        </w:r>
+        <w:r>
+          <w:rPr>
+            <w:rStyle w:val="Hyperlink"/>
+          </w:rPr>
+          <w:t>-devoe-says/259144</w:t>
         </w:r>
       </w:hyperlink>
       <w:r>
-        <w:t>.</w:t>
-      </w:r>
-    </w:p>
-    <w:p>
-      <w:pPr>
-        <w:pStyle w:val="ListNumber"/>
-        <w:numPr>
-          <w:ilvl w:val="0"/>
-          <w:numId w:val="0"/>
-        </w:numPr>
-      </w:pPr>
+        <w:t xml:space="preserve"> </w:t>
+      </w:r>
+      <w:r>
+        <w:br/>
+      </w:r>
     </w:p>
     <w:p>
       <w:pPr>
@@ -844,7 +908,6 @@
         <w:pStyle w:val="ListNumber"/>
       </w:pPr>
       <w:r>
-        <w:lastRenderedPageBreak/>
         <w:t>U.S. Bureau of Labor Statistics. *Employment by Major Industry Sector*. 2024, https://www.bls.gov/emp/tables/employment-by-major-industry-sector.htm.</w:t>
       </w:r>
       <w:r>
@@ -895,90 +958,30 @@
         <w:pStyle w:val="ListNumber"/>
       </w:pPr>
       <w:r>
-        <w:t xml:space="preserve">U.S. Securities and Exchange Commission. *Investment Adviser Summary Report*. 2024, </w:t>
+        <w:t>U.S. Securities and Exchange Commission. Investment Adviser Statistics: May 2024. 2024.</w:t>
+      </w:r>
+      <w:r>
+        <w:t xml:space="preserve"> </w:t>
       </w:r>
       <w:hyperlink r:id="rId14" w:history="1">
         <w:r>
           <w:rPr>
             <w:rStyle w:val="Hyperlink"/>
           </w:rPr>
-          <w:t>https://www.sec.gov/reports-publications/investment-adviser-reports</w:t>
+          <w:t>https://www.sec.gov/files/im-investment-adviser-statistics-20240515.pdf</w:t>
         </w:r>
       </w:hyperlink>
-      <w:r>
-        <w:t>.</w:t>
-      </w:r>
     </w:p>
     <w:p>
       <w:pPr>
-        <w:pStyle w:val="Heading1"/>
+        <w:pStyle w:val="ListNumber"/>
+        <w:numPr>
+          <w:ilvl w:val="0"/>
+          <w:numId w:val="0"/>
+        </w:numPr>
       </w:pPr>
     </w:p>
-    <w:p>
-      <w:r>
-        <w:br w:type="page"/>
-      </w:r>
-    </w:p>
-    <w:p>
-      <w:pPr>
-        <w:pStyle w:val="Heading2"/>
-      </w:pPr>
-      <w:r>
-        <w:lastRenderedPageBreak/>
-        <w:t>(e) The Impact of Artificial Intelligence on the Industry</w:t>
-      </w:r>
-    </w:p>
-    <w:p>
-      <w:r>
-        <w:t>Artificial Intelligence is reshaping the U.S. Portfolio Management and Investment Advice industry by automating tasks, altering workforce needs, and redefining competitive dynamics. Its influence is visible across four key dimensions: labor markets, firm structures, economic risks, and new market opportunities.</w:t>
-      </w:r>
-    </w:p>
-    <w:p>
-      <w:r>
-        <w:t>Impacts on Workers and Occupations</w:t>
-      </w:r>
-    </w:p>
-    <w:p>
-      <w:r>
-        <w:t>AI-driven tools are automating critical yet repetitive functions—portfolio rebalancing, risk scoring, compliance checks, and performance attribution. As a result, the role of junior analysts and clerical staff is shrinking, while demand rises for client-facing advisors with expertise in behavioral coaching, financial psychology, and goals-based planning. Hybrid models are emerging: financial advisors are supported by AI for tax optimization, scenario simulation, and investment recommendations, but retain the human edge in trust-building and nuanced judgment. The BLS still projects growth in personal financial advising through 2032, though the skill profile is rapidly evolving (U.S. Bureau of Labor Statistics, 2024).</w:t>
-      </w:r>
-    </w:p>
-    <w:p>
-      <w:r>
-        <w:t>Impacts on Firms</w:t>
-      </w:r>
-    </w:p>
-    <w:p>
-      <w:r>
-        <w:t>Firms leveraging AI experience reduced costs in client onboarding, portfolio analysis, and risk diagnostics. However, adoption costs vary: large incumbents such as BlackRock and Morgan Stanley invest in proprietary AI platforms, increasing their strategic advantage and data moat. Smaller firms face a dilemma—either adopt white-label robo-advisor solutions or risk obsolescence. This dynamic may accelerate market concentration, especially if client acquisition increasingly favors AI-enhanced digital services. Yet, firms that strike the right balance between automation and personal service retain strong value propositions.</w:t>
-      </w:r>
-    </w:p>
-    <w:p>
-      <w:r>
-        <w:t>Risks and Harms</w:t>
-      </w:r>
-    </w:p>
-    <w:p>
-      <w:r>
-        <w:t>AI introduces new systemic vulnerabilities. Algorithmic models trained on historical biases may misallocate risk or produce inequitable outcomes, especially in wealth planning and credit-linked services. Additionally, synchronized trading behavior driven by similar machine learning models could amplify volatility in financial markets. There is also concern that AI will deepen workforce inequality, disproportionately benefiting highly skilled technical roles while eroding mid-level positions that previously served as on-ramps into the finance sector.</w:t>
-      </w:r>
-    </w:p>
-    <w:p>
-      <w:r>
-        <w:t>Opportunities</w:t>
-      </w:r>
-    </w:p>
-    <w:p>
-      <w:r>
-        <w:t>Despite these risks, AI enables broader financial inclusion and innovation. Robo-advisors offer low-cost investment management to younger, less affluent clients previously excluded from wealth advisory services. Predictive analytics support hyper-personalized financial planning—accounting for life stage, behavioral preferences, and real-time market shifts. These tools not only enhance client experience but also generate demand for emerging occupations such as financial data scientists, AI compliance officers, and ethics specialists.</w:t>
-      </w:r>
-    </w:p>
-    <w:p>
-      <w:r>
-        <w:lastRenderedPageBreak/>
-        <w:t>In sum, artificial intelligence is not replacing the financial advisor—it is redefining the role. Firms that harmonize AI capabilities with human insight are likely to thrive in the next phase of industry evolution.</w:t>
-      </w:r>
-    </w:p>
+    <w:p/>
     <w:sectPr>
       <w:headerReference w:type="default" r:id="rId15"/>
       <w:footerReference w:type="even" r:id="rId16"/>
@@ -1316,7 +1319,7 @@
   <w:abstractNum w:abstractNumId="7" w15:restartNumberingAfterBreak="0">
     <w:nsid w:val="FFFFFF88"/>
     <w:multiLevelType w:val="singleLevel"/>
-    <w:tmpl w:val="D0A62B40"/>
+    <w:tmpl w:val="1ADCE22A"/>
     <w:lvl w:ilvl="0">
       <w:start w:val="1"/>
       <w:numFmt w:val="decimal"/>
@@ -1378,6 +1381,12 @@
   </w:num>
   <w:num w:numId="9" w16cid:durableId="1603757007">
     <w:abstractNumId w:val="0"/>
+  </w:num>
+  <w:num w:numId="10" w16cid:durableId="1428505002">
+    <w:abstractNumId w:val="7"/>
+  </w:num>
+  <w:num w:numId="11" w16cid:durableId="866408814">
+    <w:abstractNumId w:val="7"/>
   </w:num>
 </w:numbering>
 </file>
@@ -12793,6 +12802,18 @@
       <w:shd w:val="clear" w:color="auto" w:fill="E1DFDD"/>
     </w:rPr>
   </w:style>
+  <w:style w:type="character" w:styleId="FollowedHyperlink">
+    <w:name w:val="FollowedHyperlink"/>
+    <w:basedOn w:val="DefaultParagraphFont"/>
+    <w:uiPriority w:val="99"/>
+    <w:semiHidden/>
+    <w:unhideWhenUsed/>
+    <w:rsid w:val="004610A5"/>
+    <w:rPr>
+      <w:color w:val="800080" w:themeColor="followedHyperlink"/>
+      <w:u w:val="single"/>
+    </w:rPr>
+  </w:style>
 </w:styles>
 </file>
 

</xml_diff>